<commit_message>
split manuscript into title and main document
</commit_message>
<xml_diff>
--- a/manuscript/manuscript.docx
+++ b/manuscript/manuscript.docx
@@ -6,222 +6,9 @@
       <w:pPr>
         <w:pStyle w:val="Heading1"/>
       </w:pPr>
-      <w:r>
-        <w:t>Title Page</w:t>
-      </w:r>
-    </w:p>
-    <w:p/>
-    <w:p>
-      <w:r>
-        <w:rPr>
-          <w:b/>
-        </w:rPr>
-        <w:t>Title:</w:t>
-      </w:r>
-      <w:r>
-        <w:t xml:space="preserve"> </w:t>
-      </w:r>
-    </w:p>
-    <w:p>
-      <w:proofErr w:type="gramStart"/>
-      <w:r>
-        <w:t>If Europe were a country....</w:t>
-      </w:r>
-      <w:proofErr w:type="gramEnd"/>
-    </w:p>
-    <w:p/>
-    <w:p>
-      <w:r>
-        <w:rPr>
-          <w:b/>
-        </w:rPr>
-        <w:t>Author</w:t>
-      </w:r>
-      <w:r>
-        <w:t xml:space="preserve">: </w:t>
-      </w:r>
-    </w:p>
-    <w:p>
-      <w:r>
-        <w:t xml:space="preserve">Dr </w:t>
-      </w:r>
-      <w:r>
-        <w:t xml:space="preserve">Jonathan </w:t>
-      </w:r>
-      <w:r>
-        <w:t>Minton</w:t>
-      </w:r>
-    </w:p>
-    <w:p>
-      <w:pPr>
-        <w:rPr>
-          <w:b/>
-        </w:rPr>
-      </w:pPr>
-    </w:p>
-    <w:p>
-      <w:r>
-        <w:rPr>
-          <w:b/>
-        </w:rPr>
-        <w:t xml:space="preserve">Affiliation / </w:t>
-      </w:r>
-      <w:r>
-        <w:rPr>
-          <w:b/>
-        </w:rPr>
-        <w:t>Author Contact Details</w:t>
-      </w:r>
-      <w:r>
-        <w:t xml:space="preserve">: </w:t>
-      </w:r>
-    </w:p>
-    <w:p>
-      <w:r>
-        <w:t>Adam Smith Building, School of Social and Political Science, College of Social Science, University of Glasgow, G12 8RT</w:t>
-      </w:r>
-    </w:p>
-    <w:p/>
-    <w:p>
-      <w:proofErr w:type="gramStart"/>
-      <w:r>
-        <w:rPr>
-          <w:b/>
-        </w:rPr>
-        <w:t>email</w:t>
-      </w:r>
-      <w:proofErr w:type="gramEnd"/>
-      <w:r>
-        <w:rPr>
-          <w:b/>
-        </w:rPr>
-        <w:t xml:space="preserve"> address</w:t>
-      </w:r>
-      <w:r>
-        <w:t>:</w:t>
-      </w:r>
-    </w:p>
-    <w:p>
-      <w:hyperlink r:id="rId6" w:history="1">
-        <w:r>
-          <w:rPr>
-            <w:rStyle w:val="Hyperlink"/>
-          </w:rPr>
-          <w:t>jonathan.minton@glasgow.ac.uk</w:t>
-        </w:r>
-      </w:hyperlink>
-      <w:r>
-        <w:t xml:space="preserve"> </w:t>
-      </w:r>
-    </w:p>
-    <w:p/>
-    <w:p>
-      <w:pPr>
-        <w:rPr>
-          <w:b/>
-        </w:rPr>
-      </w:pPr>
-      <w:r>
-        <w:rPr>
-          <w:b/>
-        </w:rPr>
-        <w:t xml:space="preserve">Acknowledgements: </w:t>
-      </w:r>
-    </w:p>
-    <w:p>
-      <w:pPr>
-        <w:rPr>
-          <w:b/>
-        </w:rPr>
-      </w:pPr>
-      <w:r>
-        <w:t>None</w:t>
-      </w:r>
-    </w:p>
-    <w:p>
-      <w:pPr>
-        <w:rPr>
-          <w:b/>
-        </w:rPr>
-      </w:pPr>
-    </w:p>
-    <w:p>
-      <w:r>
-        <w:rPr>
-          <w:b/>
-        </w:rPr>
-        <w:t>Date</w:t>
-      </w:r>
-      <w:r>
-        <w:t xml:space="preserve">: </w:t>
-      </w:r>
-    </w:p>
-    <w:p>
-      <w:r>
-        <w:t>17 August 2014</w:t>
-      </w:r>
-    </w:p>
-    <w:p/>
-    <w:p>
-      <w:pPr>
-        <w:rPr>
-          <w:b/>
-        </w:rPr>
-      </w:pPr>
-      <w:r>
-        <w:rPr>
-          <w:b/>
-        </w:rPr>
-        <w:t>Additional:</w:t>
-      </w:r>
-    </w:p>
-    <w:p>
-      <w:r>
-        <w:t xml:space="preserve">These visualisations were produced using the graphics packages lattice and ggplot2 within the R statistical programming language. The code available to reproduce these figures is available from the following </w:t>
-      </w:r>
-      <w:proofErr w:type="gramStart"/>
-      <w:r>
-        <w:t>url</w:t>
-      </w:r>
-      <w:proofErr w:type="gramEnd"/>
-      <w:r>
-        <w:t xml:space="preserve">: </w:t>
-      </w:r>
-      <w:hyperlink r:id="rId7" w:history="1">
-        <w:r>
-          <w:rPr>
-            <w:rStyle w:val="Hyperlink"/>
-          </w:rPr>
-          <w:t>https://github.com/JonMinton/Europe_Contours</w:t>
-        </w:r>
-      </w:hyperlink>
-    </w:p>
-    <w:p>
       <w:bookmarkStart w:id="0" w:name="_GoBack"/>
       <w:bookmarkEnd w:id="0"/>
-    </w:p>
-    <w:p/>
-    <w:p>
-      <w:pPr>
-        <w:rPr>
-          <w:rFonts w:asciiTheme="majorHAnsi" w:eastAsiaTheme="majorEastAsia" w:hAnsiTheme="majorHAnsi" w:cstheme="majorBidi"/>
-          <w:b/>
-          <w:bCs/>
-          <w:color w:val="365F91" w:themeColor="accent1" w:themeShade="BF"/>
-          <w:sz w:val="28"/>
-          <w:szCs w:val="28"/>
-        </w:rPr>
-      </w:pPr>
-      <w:r>
-        <w:br w:type="page"/>
-      </w:r>
-    </w:p>
-    <w:p>
-      <w:pPr>
-        <w:pStyle w:val="Heading1"/>
-      </w:pPr>
-      <w:r>
-        <w:lastRenderedPageBreak/>
+      <w:r>
         <w:t>Main Text</w:t>
       </w:r>
     </w:p>
@@ -1643,7 +1430,7 @@
 </file>
 
 <file path=customXml/itemProps1.xml><?xml version="1.0" encoding="utf-8"?>
-<ds:datastoreItem xmlns:ds="http://schemas.openxmlformats.org/officeDocument/2006/customXml" ds:itemID="{965EE64F-0B23-4D77-AA27-6CB13BF8D926}">
+<ds:datastoreItem xmlns:ds="http://schemas.openxmlformats.org/officeDocument/2006/customXml" ds:itemID="{E6CFF9BB-245B-403C-BA61-500217F466E9}">
   <ds:schemaRefs>
     <ds:schemaRef ds:uri="http://schemas.openxmlformats.org/officeDocument/2006/bibliography"/>
   </ds:schemaRefs>

</xml_diff>

<commit_message>
make tweaks to figure in response to reviewer feedback
</commit_message>
<xml_diff>
--- a/manuscript/manuscript.docx
+++ b/manuscript/manuscript.docx
@@ -6,8 +6,6 @@
       <w:pPr>
         <w:pStyle w:val="Heading1"/>
       </w:pPr>
-      <w:bookmarkStart w:id="0" w:name="_GoBack"/>
-      <w:bookmarkEnd w:id="0"/>
       <w:r>
         <w:t>Main Text</w:t>
       </w:r>
@@ -156,9 +154,6 @@
       </w:r>
       <w:r>
         <w:t xml:space="preserve">alf a billion citizens. </w:t>
-      </w:r>
-      <w:r>
-        <w:t>(See Figure 2)</w:t>
       </w:r>
     </w:p>
     <w:p>
@@ -172,7 +167,13 @@
         <w:t xml:space="preserve">and required </w:t>
       </w:r>
       <w:r>
-        <w:t>relying on a few countries to tell the start of the story of Europe</w:t>
+        <w:t xml:space="preserve">relying on a few countries to tell the start of the story of </w:t>
+      </w:r>
+      <w:r>
+        <w:t xml:space="preserve">modern </w:t>
+      </w:r>
+      <w:r>
+        <w:t>Europe</w:t>
       </w:r>
       <w:r>
         <w:t xml:space="preserve">. Despite this, and </w:t>
@@ -184,7 +185,16 @@
         <w:t xml:space="preserve"> being the main arena of</w:t>
       </w:r>
       <w:r>
-        <w:t xml:space="preserve"> two world wars and the deadliest infectious disea</w:t>
+        <w:t xml:space="preserve"> two world wars and</w:t>
+      </w:r>
+      <w:r>
+        <w:t xml:space="preserve"> </w:t>
+      </w:r>
+      <w:r>
+        <w:t>like the rest of the globe experiencing</w:t>
+      </w:r>
+      <w:r>
+        <w:t xml:space="preserve"> the deadliest infectious disea</w:t>
       </w:r>
       <w:r>
         <w:t>se outbreak ever recorded</w:t>
@@ -221,7 +231,13 @@
         <w:t>(including references)</w:t>
       </w:r>
       <w:r>
-        <w:t>: 350 words</w:t>
+        <w:t>: 35</w:t>
+      </w:r>
+      <w:r>
+        <w:t>5</w:t>
+      </w:r>
+      <w:r>
+        <w:t xml:space="preserve"> words</w:t>
       </w:r>
     </w:p>
     <w:p>
@@ -595,28 +611,25 @@
         <w:t>Figure 1</w:t>
       </w:r>
       <w:r>
-        <w:t xml:space="preserve">: Shaded contour map of </w:t>
-      </w:r>
-      <w:r>
-        <w:t xml:space="preserve">Lexis surfaces of crude mortality rates, for each age from 0 to 80 years, and each year from 1751 to 2011, for males and females within Europe. Darker shades indicate higher mortality rates; the legend on the right shows the correspondence between shade and mortality rate. Contours connect points within the Lexis surfaces where the mortality rates are equal; each contour line is labelled with its corresponding mortality rate. </w:t>
-      </w:r>
-    </w:p>
-    <w:p/>
-    <w:p>
-      <w:proofErr w:type="gramStart"/>
-      <w:r>
-        <w:rPr>
-          <w:b/>
-        </w:rPr>
-        <w:t>Figure 2</w:t>
-      </w:r>
-      <w:r>
-        <w:t>.</w:t>
-      </w:r>
-      <w:proofErr w:type="gramEnd"/>
-      <w:r>
-        <w:t xml:space="preserve"> The number of countries (a) and total population counts (b) used to calculate the mortality rates plotted in the Lexis surfaces, for each year from 1751 to 2011.  </w:t>
-      </w:r>
+        <w:t xml:space="preserve">: </w:t>
+      </w:r>
+      <w:r>
+        <w:t>Probability of mortality in any given year by sex, and single year of age, enumerated Europe, 1751-2011.</w:t>
+      </w:r>
+      <w:r>
+        <w:t xml:space="preserve"> Darker shades indicate higher mortality rates; the legend on the right shows the correspondence </w:t>
+      </w:r>
+      <w:r>
+        <w:t>between shade and mortality probability, with 1 corresponding to 100% and 0 to 0%</w:t>
+      </w:r>
+      <w:r>
+        <w:t xml:space="preserve">. Contours connect points within the Lexis surfaces where the mortality rates are equal; each contour line is labelled with its corresponding mortality rate. </w:t>
+      </w:r>
+      <w:r>
+        <w:t>The definition of Europe expands throughout this period as in later years more individual countries’ records are available.</w:t>
+      </w:r>
+      <w:bookmarkStart w:id="0" w:name="_GoBack"/>
+      <w:bookmarkEnd w:id="0"/>
     </w:p>
     <w:sectPr>
       <w:pgSz w:w="11906" w:h="16838"/>
@@ -1430,7 +1443,7 @@
 </file>
 
 <file path=customXml/itemProps1.xml><?xml version="1.0" encoding="utf-8"?>
-<ds:datastoreItem xmlns:ds="http://schemas.openxmlformats.org/officeDocument/2006/customXml" ds:itemID="{E6CFF9BB-245B-403C-BA61-500217F466E9}">
+<ds:datastoreItem xmlns:ds="http://schemas.openxmlformats.org/officeDocument/2006/customXml" ds:itemID="{E7930429-0166-47E1-AC18-3DBE9560006E}">
   <ds:schemaRefs>
     <ds:schemaRef ds:uri="http://schemas.openxmlformats.org/officeDocument/2006/bibliography"/>
   </ds:schemaRefs>

</xml_diff>